<commit_message>
symbols added to aplphabet
</commit_message>
<xml_diff>
--- a/lab_4/LAB_4.docx
+++ b/lab_4/LAB_4.docx
@@ -613,10 +613,117 @@
         <w:rPr>
           <w:b/>
         </w:rPr>
+        <w:t>$ символ</w:t>
+      </w:r>
+      <w:r>
+        <w:t xml:space="preserve"> = " "|"_"|"("|")"|"="|"+"|"-"|"/"|"*"|"."|","|"</w:t>
+      </w:r>
+      <w:r>
+        <w:rPr>
+          <w:lang w:val="en-US"/>
+        </w:rPr>
+        <w:t>#</w:t>
+      </w:r>
+      <w:r>
+        <w:t>"|"</w:t>
+      </w:r>
+      <w:r>
+        <w:rPr>
+          <w:lang w:val="en-US"/>
+        </w:rPr>
+        <w:t>;</w:t>
+      </w:r>
+      <w:r>
+        <w:t>"|"</w:t>
+      </w:r>
+      <w:r>
+        <w:rPr>
+          <w:lang w:val="en-US"/>
+        </w:rPr>
+        <w:t>?</w:t>
+      </w:r>
+      <w:r>
+        <w:t>"|"!"||"</w:t>
+      </w:r>
+      <w:r>
+        <w:rPr>
+          <w:lang w:val="en-US"/>
+        </w:rPr>
+        <w:t>[</w:t>
+      </w:r>
+      <w:r>
+        <w:t>"|"]"|"{"|"</w:t>
+      </w:r>
+      <w:r>
+        <w:rPr>
+          <w:lang w:val="en-US"/>
+        </w:rPr>
+        <w:t>}</w:t>
+      </w:r>
+      <w:r>
+        <w:t>".</w:t>
+      </w:r>
+    </w:p>
+    <w:p>
+      <w:pPr>
+        <w:ind w:left="-567"/>
+      </w:pPr>
+      <w:r>
+        <w:rPr>
+          <w:b/>
+        </w:rPr>
         <w:t>$ строковая_константа</w:t>
       </w:r>
       <w:r>
-        <w:t xml:space="preserve"> = "\”" буква | цифра{/буква | цифра/}"\”".</w:t>
+        <w:t xml:space="preserve"> = "\”" буква | цифра</w:t>
+      </w:r>
+      <w:r>
+        <w:rPr>
+          <w:rFonts w:hint="default"/>
+          <w:lang w:val="ru-RU"/>
+        </w:rPr>
+        <w:t xml:space="preserve"> </w:t>
+      </w:r>
+      <w:r>
+        <w:rPr>
+          <w:rFonts w:hint="default"/>
+          <w:lang w:val="ru"/>
+        </w:rPr>
+        <w:t xml:space="preserve">| </w:t>
+      </w:r>
+      <w:r>
+        <w:rPr>
+          <w:rFonts w:hint="default"/>
+          <w:lang w:val="ru-RU"/>
+        </w:rPr>
+        <w:t>символ</w:t>
+      </w:r>
+      <w:r>
+        <w:t>{/буква | цифра</w:t>
+      </w:r>
+      <w:r>
+        <w:rPr>
+          <w:rFonts w:hint="default"/>
+          <w:lang w:val="ru-RU"/>
+        </w:rPr>
+        <w:t xml:space="preserve"> </w:t>
+      </w:r>
+      <w:r>
+        <w:rPr>
+          <w:rFonts w:hint="default"/>
+          <w:lang w:val="ru"/>
+        </w:rPr>
+        <w:t xml:space="preserve">| </w:t>
+      </w:r>
+      <w:r>
+        <w:rPr>
+          <w:rFonts w:hint="default"/>
+          <w:lang w:val="ru-RU"/>
+        </w:rPr>
+        <w:t>символ</w:t>
+      </w:r>
+      <w:r>
+        <w:t>/}"\”".</w:t>
       </w:r>
     </w:p>
     <w:p>
@@ -630,7 +737,31 @@
         <w:t>$ одиночный_символ</w:t>
       </w:r>
       <w:r>
-        <w:t xml:space="preserve"> = “\'” буква | цифра “\'”.                          </w:t>
+        <w:t xml:space="preserve"> = “\'” буква | цифра</w:t>
+      </w:r>
+      <w:r>
+        <w:rPr>
+          <w:rFonts w:hint="default"/>
+          <w:lang w:val="ru-RU"/>
+        </w:rPr>
+        <w:t xml:space="preserve"> </w:t>
+      </w:r>
+      <w:r>
+        <w:rPr>
+          <w:rFonts w:hint="default"/>
+          <w:lang w:val="ru"/>
+        </w:rPr>
+        <w:t xml:space="preserve">| </w:t>
+      </w:r>
+      <w:r>
+        <w:rPr>
+          <w:rFonts w:hint="default"/>
+          <w:lang w:val="ru-RU"/>
+        </w:rPr>
+        <w:t>символ</w:t>
+      </w:r>
+      <w:r>
+        <w:t xml:space="preserve"> “\'”.                          </w:t>
       </w:r>
     </w:p>
     <w:p>
@@ -641,10 +772,30 @@
         <w:rPr>
           <w:b/>
         </w:rPr>
-        <w:t xml:space="preserve">$ операция_конкатенация = { </w:t>
-      </w:r>
-      <w:r>
-        <w:t>строковая_константа | одиночный_символ "+" строковая_константа | одиночный_символ ";"}.</w:t>
+        <w:t xml:space="preserve">$ операция_конкатенация = </w:t>
+      </w:r>
+      <w:r>
+        <w:t>строковая_константа | одиночный_символ</w:t>
+      </w:r>
+      <w:r>
+        <w:rPr>
+          <w:rFonts w:hint="default"/>
+          <w:lang w:val="ru"/>
+        </w:rPr>
+        <w:t xml:space="preserve"> {/</w:t>
+      </w:r>
+      <w:r>
+        <w:t xml:space="preserve"> "+" строковая_константа | одиночный_символ </w:t>
+      </w:r>
+      <w:r>
+        <w:rPr>
+          <w:rFonts w:hint="default"/>
+          <w:lang w:val="ru"/>
+        </w:rPr>
+        <w:t>/}</w:t>
+      </w:r>
+      <w:r>
+        <w:t>";".</w:t>
       </w:r>
     </w:p>
     <w:p>
@@ -752,6 +903,7 @@
           <w:rFonts w:ascii="Times New Roman" w:hAnsi="Times New Roman" w:cs="Times New Roman"/>
           <w:sz w:val="24"/>
           <w:szCs w:val="24"/>
+          <w:lang w:val="en-US"/>
         </w:rPr>
       </w:pPr>
       <w:r>
@@ -763,8 +915,8 @@
         </w:rPr>
         <w:drawing>
           <wp:inline distT="0" distB="0" distL="0" distR="0">
-            <wp:extent cx="5757545" cy="1130300"/>
-            <wp:effectExtent l="0" t="0" r="0" b="0"/>
+            <wp:extent cx="5003165" cy="982345"/>
+            <wp:effectExtent l="0" t="0" r="6985" b="8255"/>
             <wp:docPr id="2" name="Рисунок 2"/>
             <wp:cNvGraphicFramePr>
               <a:graphicFrameLocks xmlns:a="http://schemas.openxmlformats.org/drawingml/2006/main" noChangeAspect="true"/>
@@ -794,7 +946,7 @@
                   <pic:spPr>
                     <a:xfrm>
                       <a:off x="0" y="0"/>
-                      <a:ext cx="5783928" cy="1135364"/>
+                      <a:ext cx="5003165" cy="982345"/>
                     </a:xfrm>
                     <a:prstGeom prst="rect">
                       <a:avLst/>
@@ -813,8 +965,43 @@
     </w:p>
     <w:p>
       <w:pPr>
-        <w:ind w:left="-567"/>
-      </w:pPr>
+        <w:pStyle w:val="11"/>
+        <w:ind w:left="-567" w:firstLine="283"/>
+        <w:rPr>
+          <w:rFonts w:ascii="Times New Roman" w:hAnsi="Times New Roman" w:cs="Times New Roman"/>
+          <w:sz w:val="24"/>
+          <w:szCs w:val="24"/>
+          <w:lang w:val="en-US"/>
+        </w:rPr>
+      </w:pPr>
+    </w:p>
+    <w:p>
+      <w:pPr>
+        <w:pStyle w:val="11"/>
+        <w:ind w:left="-567" w:firstLine="283"/>
+        <w:rPr>
+          <w:rFonts w:ascii="Times New Roman" w:hAnsi="Times New Roman" w:cs="Times New Roman"/>
+          <w:sz w:val="24"/>
+          <w:szCs w:val="24"/>
+          <w:lang w:val="en-US"/>
+        </w:rPr>
+      </w:pPr>
+      <w:r>
+        <w:object>
+          <v:shape id="_x0000_i1026" o:spt="75" alt="" type="#_x0000_t75" style="height:57.75pt;width:466.5pt;" o:ole="t" filled="f" o:preferrelative="t" stroked="f" coordsize="21600,21600">
+            <v:path/>
+            <v:fill on="f" focussize="0,0"/>
+            <v:stroke on="f"/>
+            <v:imagedata r:id="rId6" o:title=""/>
+            <o:lock v:ext="edit" aspectratio="t"/>
+            <w10:wrap type="none"/>
+            <w10:anchorlock/>
+          </v:shape>
+          <o:OLEObject Type="Embed" ProgID="Visio.Drawing.15" ShapeID="_x0000_i1026" DrawAspect="Content" ObjectID="_1468075725">
+            <o:LockedField>false</o:LockedField>
+          </o:OLEObject>
+        </w:object>
+      </w:r>
     </w:p>
     <w:p>
       <w:pPr>
@@ -836,9 +1023,9 @@
         </w:rPr>
         <w:drawing>
           <wp:inline distT="0" distB="0" distL="114300" distR="114300">
-            <wp:extent cx="5939155" cy="1478280"/>
-            <wp:effectExtent l="0" t="0" r="4445" b="7620"/>
-            <wp:docPr id="6" name="Picture 6" descr="Снимок экрана от 2021-03-30 09-05-28"/>
+            <wp:extent cx="5935345" cy="2085975"/>
+            <wp:effectExtent l="0" t="0" r="8255" b="9525"/>
+            <wp:docPr id="4" name="Picture 4" descr="Снимок экрана от 2021-03-30 13-04-30"/>
             <wp:cNvGraphicFramePr>
               <a:graphicFrameLocks xmlns:a="http://schemas.openxmlformats.org/drawingml/2006/main" noChangeAspect="true"/>
             </wp:cNvGraphicFramePr>
@@ -846,60 +1033,7 @@
               <a:graphicData uri="http://schemas.openxmlformats.org/drawingml/2006/picture">
                 <pic:pic xmlns:pic="http://schemas.openxmlformats.org/drawingml/2006/picture">
                   <pic:nvPicPr>
-                    <pic:cNvPr id="6" name="Picture 6" descr="Снимок экрана от 2021-03-30 09-05-28"/>
-                    <pic:cNvPicPr>
-                      <a:picLocks noChangeAspect="true"/>
-                    </pic:cNvPicPr>
-                  </pic:nvPicPr>
-                  <pic:blipFill>
-                    <a:blip r:embed="rId6"/>
-                    <a:stretch>
-                      <a:fillRect/>
-                    </a:stretch>
-                  </pic:blipFill>
-                  <pic:spPr>
-                    <a:xfrm>
-                      <a:off x="0" y="0"/>
-                      <a:ext cx="5939155" cy="1478280"/>
-                    </a:xfrm>
-                    <a:prstGeom prst="rect">
-                      <a:avLst/>
-                    </a:prstGeom>
-                  </pic:spPr>
-                </pic:pic>
-              </a:graphicData>
-            </a:graphic>
-          </wp:inline>
-        </w:drawing>
-      </w:r>
-      <w:bookmarkStart w:id="0" w:name="_GoBack"/>
-      <w:bookmarkEnd w:id="0"/>
-    </w:p>
-    <w:p>
-      <w:pPr>
-        <w:ind w:left="-567"/>
-        <w:jc w:val="center"/>
-        <w:rPr>
-          <w:lang w:val="en-US"/>
-        </w:rPr>
-      </w:pPr>
-      <w:r>
-        <w:rPr>
-          <w:lang w:val="en-US"/>
-        </w:rPr>
-        <w:drawing>
-          <wp:inline distT="0" distB="0" distL="0" distR="0">
-            <wp:extent cx="4797425" cy="1879600"/>
-            <wp:effectExtent l="0" t="0" r="3175" b="6350"/>
-            <wp:docPr id="3" name="Рисунок 3"/>
-            <wp:cNvGraphicFramePr>
-              <a:graphicFrameLocks xmlns:a="http://schemas.openxmlformats.org/drawingml/2006/main" noChangeAspect="true"/>
-            </wp:cNvGraphicFramePr>
-            <a:graphic xmlns:a="http://schemas.openxmlformats.org/drawingml/2006/main">
-              <a:graphicData uri="http://schemas.openxmlformats.org/drawingml/2006/picture">
-                <pic:pic xmlns:pic="http://schemas.openxmlformats.org/drawingml/2006/picture">
-                  <pic:nvPicPr>
-                    <pic:cNvPr id="3" name="Рисунок 3"/>
+                    <pic:cNvPr id="4" name="Picture 4" descr="Снимок экрана от 2021-03-30 13-04-30"/>
                     <pic:cNvPicPr>
                       <a:picLocks noChangeAspect="true"/>
                     </pic:cNvPicPr>
@@ -913,7 +1047,7 @@
                   <pic:spPr>
                     <a:xfrm>
                       <a:off x="0" y="0"/>
-                      <a:ext cx="4811696" cy="1885075"/>
+                      <a:ext cx="5935345" cy="2085975"/>
                     </a:xfrm>
                     <a:prstGeom prst="rect">
                       <a:avLst/>
@@ -929,28 +1063,22 @@
     <w:p>
       <w:pPr>
         <w:ind w:left="-567"/>
-        <w:rPr>
-          <w:lang w:val="en-US"/>
-        </w:rPr>
-      </w:pPr>
-    </w:p>
-    <w:p>
-      <w:pPr>
-        <w:ind w:left="-567"/>
-        <w:jc w:val="center"/>
-        <w:rPr>
-          <w:lang w:val="en-US"/>
-        </w:rPr>
-      </w:pPr>
-      <w:r>
-        <w:rPr>
-          <w:lang w:val="en-US"/>
+        <w:jc w:val="center"/>
+        <w:rPr>
+          <w:rFonts w:hint="default"/>
+          <w:lang w:val="ru-RU"/>
+        </w:rPr>
+      </w:pPr>
+      <w:r>
+        <w:rPr>
+          <w:rFonts w:hint="default"/>
+          <w:lang w:val="ru-RU"/>
         </w:rPr>
         <w:drawing>
-          <wp:inline distT="0" distB="0" distL="0" distR="0">
-            <wp:extent cx="6480810" cy="1225550"/>
-            <wp:effectExtent l="0" t="0" r="0" b="0"/>
-            <wp:docPr id="5" name="Рисунок 5"/>
+          <wp:inline distT="0" distB="0" distL="114300" distR="114300">
+            <wp:extent cx="5405755" cy="2577465"/>
+            <wp:effectExtent l="0" t="0" r="4445" b="13335"/>
+            <wp:docPr id="6" name="Picture 6" descr="Снимок экрана от 2021-03-30 13-05-41"/>
             <wp:cNvGraphicFramePr>
               <a:graphicFrameLocks xmlns:a="http://schemas.openxmlformats.org/drawingml/2006/main" noChangeAspect="true"/>
             </wp:cNvGraphicFramePr>
@@ -958,7 +1086,7 @@
               <a:graphicData uri="http://schemas.openxmlformats.org/drawingml/2006/picture">
                 <pic:pic xmlns:pic="http://schemas.openxmlformats.org/drawingml/2006/picture">
                   <pic:nvPicPr>
-                    <pic:cNvPr id="5" name="Рисунок 5"/>
+                    <pic:cNvPr id="6" name="Picture 6" descr="Снимок экрана от 2021-03-30 13-05-41"/>
                     <pic:cNvPicPr>
                       <a:picLocks noChangeAspect="true"/>
                     </pic:cNvPicPr>
@@ -972,7 +1100,7 @@
                   <pic:spPr>
                     <a:xfrm>
                       <a:off x="0" y="0"/>
-                      <a:ext cx="6493614" cy="1227921"/>
+                      <a:ext cx="5405755" cy="2577465"/>
                     </a:xfrm>
                     <a:prstGeom prst="rect">
                       <a:avLst/>
@@ -984,6 +1112,78 @@
           </wp:inline>
         </w:drawing>
       </w:r>
+    </w:p>
+    <w:p>
+      <w:pPr>
+        <w:ind w:left="-567"/>
+        <w:jc w:val="center"/>
+        <w:rPr>
+          <w:rFonts w:hint="default"/>
+          <w:lang w:val="ru"/>
+        </w:rPr>
+      </w:pPr>
+      <w:bookmarkStart w:id="0" w:name="_GoBack"/>
+      <w:r>
+        <w:rPr>
+          <w:rFonts w:hint="default"/>
+          <w:lang w:val="ru"/>
+        </w:rPr>
+        <w:drawing>
+          <wp:inline distT="0" distB="0" distL="114300" distR="114300">
+            <wp:extent cx="6369685" cy="1694815"/>
+            <wp:effectExtent l="0" t="0" r="12065" b="635"/>
+            <wp:docPr id="8" name="Picture 8" descr="Снимок экрана от 2021-03-30 13-14-04"/>
+            <wp:cNvGraphicFramePr>
+              <a:graphicFrameLocks xmlns:a="http://schemas.openxmlformats.org/drawingml/2006/main" noChangeAspect="true"/>
+            </wp:cNvGraphicFramePr>
+            <a:graphic xmlns:a="http://schemas.openxmlformats.org/drawingml/2006/main">
+              <a:graphicData uri="http://schemas.openxmlformats.org/drawingml/2006/picture">
+                <pic:pic xmlns:pic="http://schemas.openxmlformats.org/drawingml/2006/picture">
+                  <pic:nvPicPr>
+                    <pic:cNvPr id="8" name="Picture 8" descr="Снимок экрана от 2021-03-30 13-14-04"/>
+                    <pic:cNvPicPr>
+                      <a:picLocks noChangeAspect="true"/>
+                    </pic:cNvPicPr>
+                  </pic:nvPicPr>
+                  <pic:blipFill>
+                    <a:blip r:embed="rId9"/>
+                    <a:stretch>
+                      <a:fillRect/>
+                    </a:stretch>
+                  </pic:blipFill>
+                  <pic:spPr>
+                    <a:xfrm>
+                      <a:off x="0" y="0"/>
+                      <a:ext cx="6369685" cy="1694815"/>
+                    </a:xfrm>
+                    <a:prstGeom prst="rect">
+                      <a:avLst/>
+                    </a:prstGeom>
+                  </pic:spPr>
+                </pic:pic>
+              </a:graphicData>
+            </a:graphic>
+          </wp:inline>
+        </w:drawing>
+      </w:r>
+      <w:bookmarkEnd w:id="0"/>
+    </w:p>
+    <w:p>
+      <w:pPr>
+        <w:ind w:left="-567"/>
+        <w:rPr>
+          <w:lang w:val="en-US"/>
+        </w:rPr>
+      </w:pPr>
+    </w:p>
+    <w:p>
+      <w:pPr>
+        <w:ind w:left="-567"/>
+        <w:jc w:val="center"/>
+        <w:rPr>
+          <w:lang w:val="en-US"/>
+        </w:rPr>
+      </w:pPr>
     </w:p>
     <w:p>
       <w:pPr>
@@ -1112,8 +1312,8 @@
     <w:lsdException w:uiPriority="99" w:name="Normal Indent"/>
     <w:lsdException w:uiPriority="99" w:name="footnote text"/>
     <w:lsdException w:uiPriority="99" w:name="annotation text"/>
-    <w:lsdException w:uiPriority="99" w:semiHidden="0" w:name="header"/>
-    <w:lsdException w:uiPriority="99" w:semiHidden="0" w:name="footer"/>
+    <w:lsdException w:qFormat="1" w:uiPriority="99" w:semiHidden="0" w:name="header"/>
+    <w:lsdException w:qFormat="1" w:uiPriority="99" w:semiHidden="0" w:name="footer"/>
     <w:lsdException w:uiPriority="99" w:name="index heading"/>
     <w:lsdException w:qFormat="1" w:uiPriority="35" w:name="caption"/>
     <w:lsdException w:uiPriority="99" w:name="table of figures"/>
@@ -1146,7 +1346,7 @@
     <w:lsdException w:qFormat="1" w:unhideWhenUsed="0" w:uiPriority="10" w:semiHidden="0" w:name="Title"/>
     <w:lsdException w:uiPriority="99" w:name="Closing"/>
     <w:lsdException w:uiPriority="99" w:name="Signature"/>
-    <w:lsdException w:uiPriority="1" w:name="Default Paragraph Font"/>
+    <w:lsdException w:qFormat="1" w:uiPriority="1" w:name="Default Paragraph Font"/>
     <w:lsdException w:uiPriority="99" w:name="Body Text"/>
     <w:lsdException w:uiPriority="99" w:name="Body Text Indent"/>
     <w:lsdException w:uiPriority="99" w:name="List Continue"/>
@@ -1184,7 +1384,7 @@
     <w:lsdException w:uiPriority="99" w:name="HTML Sample"/>
     <w:lsdException w:uiPriority="99" w:name="HTML Typewriter"/>
     <w:lsdException w:uiPriority="99" w:name="HTML Variable"/>
-    <w:lsdException w:uiPriority="99" w:name="Normal Table"/>
+    <w:lsdException w:qFormat="1" w:uiPriority="99" w:name="Normal Table"/>
     <w:lsdException w:uiPriority="99" w:name="annotation subject"/>
     <w:lsdException w:uiPriority="99" w:name="Table Simple 1"/>
     <w:lsdException w:uiPriority="99" w:name="Table Simple 2"/>
@@ -1228,7 +1428,7 @@
     <w:lsdException w:uiPriority="99" w:name="Table Web 1"/>
     <w:lsdException w:uiPriority="99" w:name="Table Web 2"/>
     <w:lsdException w:uiPriority="99" w:name="Table Web 3"/>
-    <w:lsdException w:uiPriority="99" w:name="Balloon Text"/>
+    <w:lsdException w:qFormat="1" w:uiPriority="99" w:name="Balloon Text"/>
     <w:lsdException w:unhideWhenUsed="0" w:uiPriority="39" w:semiHidden="0" w:name="Table Grid"/>
     <w:lsdException w:uiPriority="99" w:name="Table Theme"/>
     <w:lsdException w:qFormat="1" w:unhideWhenUsed="0" w:uiPriority="1" w:semiHidden="0" w:name="No Spacing"/>
@@ -1346,12 +1546,14 @@
     <w:name w:val="Default Paragraph Font"/>
     <w:semiHidden/>
     <w:unhideWhenUsed/>
+    <w:qFormat/>
     <w:uiPriority w:val="1"/>
   </w:style>
   <w:style w:type="table" w:default="1" w:styleId="3">
     <w:name w:val="Normal Table"/>
     <w:semiHidden/>
     <w:unhideWhenUsed/>
+    <w:qFormat/>
     <w:uiPriority w:val="99"/>
     <w:tblPr>
       <w:tblCellMar>
@@ -1368,6 +1570,7 @@
     <w:link w:val="10"/>
     <w:semiHidden/>
     <w:unhideWhenUsed/>
+    <w:qFormat/>
     <w:uiPriority w:val="99"/>
     <w:rPr>
       <w:rFonts w:ascii="Segoe UI" w:hAnsi="Segoe UI" w:cs="Segoe UI"/>
@@ -1380,6 +1583,7 @@
     <w:basedOn w:val="1"/>
     <w:link w:val="9"/>
     <w:unhideWhenUsed/>
+    <w:qFormat/>
     <w:uiPriority w:val="99"/>
     <w:pPr>
       <w:tabs>
@@ -1393,6 +1597,7 @@
     <w:basedOn w:val="1"/>
     <w:link w:val="8"/>
     <w:unhideWhenUsed/>
+    <w:qFormat/>
     <w:uiPriority w:val="99"/>
     <w:pPr>
       <w:tabs>
@@ -1405,6 +1610,7 @@
     <w:name w:val="çàãîëîâîê 2"/>
     <w:basedOn w:val="1"/>
     <w:next w:val="1"/>
+    <w:qFormat/>
     <w:uiPriority w:val="0"/>
     <w:pPr>
       <w:keepNext/>
@@ -1421,6 +1627,7 @@
   <w:style w:type="character" w:customStyle="1" w:styleId="8">
     <w:name w:val="Верхний колонтитул Знак"/>
     <w:link w:val="6"/>
+    <w:qFormat/>
     <w:uiPriority w:val="99"/>
     <w:rPr>
       <w:sz w:val="24"/>
@@ -1431,6 +1638,7 @@
   <w:style w:type="character" w:customStyle="1" w:styleId="9">
     <w:name w:val="Нижний колонтитул Знак"/>
     <w:link w:val="5"/>
+    <w:qFormat/>
     <w:uiPriority w:val="99"/>
     <w:rPr>
       <w:sz w:val="24"/>
@@ -1443,6 +1651,7 @@
     <w:basedOn w:val="2"/>
     <w:link w:val="4"/>
     <w:semiHidden/>
+    <w:qFormat/>
     <w:uiPriority w:val="99"/>
     <w:rPr>
       <w:rFonts w:ascii="Segoe UI" w:hAnsi="Segoe UI" w:cs="Segoe UI"/>

</xml_diff>